<commit_message>
update report and code
</commit_message>
<xml_diff>
--- a/Experiment3/Experiment3_Report.docx
+++ b/Experiment3/Experiment3_Report.docx
@@ -2,22 +2,16 @@
 <file path=word/document.xml><?xml version="1.0" encoding="utf-8"?>
 <w:document xmlns:wpc="http://schemas.microsoft.com/office/word/2010/wordprocessingCanvas" xmlns:cx="http://schemas.microsoft.com/office/drawing/2014/chartex" xmlns:cx1="http://schemas.microsoft.com/office/drawing/2015/9/8/chartex" xmlns:cx2="http://schemas.microsoft.com/office/drawing/2015/10/21/chartex" xmlns:cx3="http://schemas.microsoft.com/office/drawing/2016/5/9/chartex" xmlns:cx4="http://schemas.microsoft.com/office/drawing/2016/5/10/chartex" xmlns:cx5="http://schemas.microsoft.com/office/drawing/2016/5/11/chartex" xmlns:cx6="http://schemas.microsoft.com/office/drawing/2016/5/12/chartex" xmlns:cx7="http://schemas.microsoft.com/office/drawing/2016/5/13/chartex" xmlns:cx8="http://schemas.microsoft.com/office/drawing/2016/5/14/chartex" xmlns:mc="http://schemas.openxmlformats.org/markup-compatibility/2006" xmlns:aink="http://schemas.microsoft.com/office/drawing/2016/ink" xmlns:am3d="http://schemas.microsoft.com/office/drawing/2017/model3d" xmlns:o="urn:schemas-microsoft-com:office:office" xmlns:r="http://schemas.openxmlformats.org/officeDocument/2006/relationships" xmlns:m="http://schemas.openxmlformats.org/officeDocument/2006/math" xmlns:v="urn:schemas-microsoft-com:vml" xmlns:wp14="http://schemas.microsoft.com/office/word/2010/wordprocessingDrawing" xmlns:wp="http://schemas.openxmlformats.org/drawingml/2006/wordprocessingDrawing" xmlns:w10="urn:schemas-microsoft-com:office:word" xmlns:w="http://schemas.openxmlformats.org/wordprocessingml/2006/main" xmlns:w14="http://schemas.microsoft.com/office/word/2010/wordml" xmlns:w15="http://schemas.microsoft.com/office/word/2012/wordml" xmlns:w16cid="http://schemas.microsoft.com/office/word/2016/wordml/cid" xmlns:w16se="http://schemas.microsoft.com/office/word/2015/wordml/symex" xmlns:wpg="http://schemas.microsoft.com/office/word/2010/wordprocessingGroup" xmlns:wpi="http://schemas.microsoft.com/office/word/2010/wordprocessingInk" xmlns:wne="http://schemas.microsoft.com/office/word/2006/wordml" xmlns:wps="http://schemas.microsoft.com/office/word/2010/wordprocessingShape" mc:Ignorable="w14 w15 w16se w16cid wp14">
   <w:body>
-    <w:p>
-      <w:pPr>
-        <w:rPr>
-          <w:rFonts w:hint="eastAsia"/>
-        </w:rPr>
-      </w:pPr>
-    </w:p>
+    <w:p/>
     <w:p>
       <w:pPr>
         <w:ind w:firstLine="420"/>
         <w:jc w:val="center"/>
-        <w:rPr>
-          <w:rFonts w:hint="eastAsia"/>
-        </w:rPr>
-      </w:pPr>
-      <w:r>
+      </w:pPr>
+      <w:r>
+        <w:rPr>
+          <w:noProof/>
+        </w:rPr>
         <w:drawing>
           <wp:inline distT="0" distB="0" distL="0" distR="0" wp14:anchorId="1A76A70A" wp14:editId="54F2F509">
             <wp:extent cx="969734" cy="1092462"/>
@@ -74,6 +68,9 @@
         </w:drawing>
       </w:r>
       <w:r>
+        <w:rPr>
+          <w:noProof/>
+        </w:rPr>
         <w:drawing>
           <wp:inline distT="0" distB="0" distL="0" distR="0" wp14:anchorId="65E6D75B" wp14:editId="46C33DD7">
             <wp:extent cx="2343873" cy="1089399"/>
@@ -217,7 +214,7 @@
     <w:p>
       <w:pPr>
         <w:rPr>
-          <w:rFonts w:ascii="楷体" w:eastAsia="楷体" w:hAnsi="楷体" w:hint="eastAsia"/>
+          <w:rFonts w:ascii="楷体" w:eastAsia="楷体" w:hAnsi="楷体"/>
           <w:sz w:val="24"/>
         </w:rPr>
       </w:pPr>
@@ -912,7 +909,6 @@
       <w:pPr>
         <w:ind w:firstLine="420"/>
         <w:rPr>
-          <w:rFonts w:hint="eastAsia"/>
           <w:sz w:val="24"/>
         </w:rPr>
       </w:pPr>
@@ -1602,7 +1598,7 @@
         <w:ind w:firstLineChars="150" w:firstLine="420"/>
         <w:jc w:val="left"/>
         <w:rPr>
-          <w:rFonts w:ascii="楷体" w:eastAsia="楷体" w:hAnsi="楷体" w:hint="eastAsia"/>
+          <w:rFonts w:ascii="楷体" w:eastAsia="楷体" w:hAnsi="楷体"/>
           <w:sz w:val="28"/>
         </w:rPr>
       </w:pPr>
@@ -1625,16 +1621,7 @@
           <w:rFonts w:ascii="楷体" w:eastAsia="楷体" w:hAnsi="楷体"/>
           <w:sz w:val="28"/>
         </w:rPr>
-        <w:t>JAR 包、JAR 包执</w:t>
-      </w:r>
-      <w:bookmarkStart w:id="0" w:name="_GoBack"/>
-      <w:bookmarkEnd w:id="0"/>
-      <w:r>
-        <w:rPr>
-          <w:rFonts w:ascii="楷体" w:eastAsia="楷体" w:hAnsi="楷体"/>
-          <w:sz w:val="28"/>
-        </w:rPr>
-        <w:t>行说明</w:t>
+        <w:t>JAR 包、JAR 包执行说明</w:t>
       </w:r>
       <w:r>
         <w:rPr>
@@ -1702,6 +1689,754 @@
           <w:sz w:val="28"/>
         </w:rPr>
       </w:pPr>
+      <w:r>
+        <w:rPr>
+          <w:rFonts w:ascii="楷体" w:eastAsia="楷体" w:hAnsi="楷体" w:hint="eastAsia"/>
+          <w:sz w:val="28"/>
+        </w:rPr>
+        <w:t>要使得</w:t>
+      </w:r>
+      <w:r>
+        <w:rPr>
+          <w:rFonts w:ascii="楷体" w:eastAsia="楷体" w:hAnsi="楷体" w:hint="eastAsia"/>
+          <w:sz w:val="28"/>
+        </w:rPr>
+        <w:t>两个计算任务请在同一个</w:t>
+      </w:r>
+      <w:r>
+        <w:rPr>
+          <w:rFonts w:ascii="楷体" w:eastAsia="楷体" w:hAnsi="楷体"/>
+          <w:sz w:val="28"/>
+        </w:rPr>
+        <w:t xml:space="preserve"> MapReduce Job 中完</w:t>
+      </w:r>
+      <w:r>
+        <w:rPr>
+          <w:rFonts w:ascii="楷体" w:eastAsia="楷体" w:hAnsi="楷体" w:hint="eastAsia"/>
+          <w:sz w:val="28"/>
+        </w:rPr>
+        <w:t>成，则除了基本的Mapper和Reducer之外，还必须重载Combiner和Partitioner,具体如下：</w:t>
+      </w:r>
+    </w:p>
+    <w:p>
+      <w:pPr>
+        <w:pStyle w:val="a3"/>
+        <w:ind w:left="420" w:firstLineChars="0" w:firstLine="0"/>
+        <w:rPr>
+          <w:rFonts w:ascii="楷体" w:eastAsia="楷体" w:hAnsi="楷体"/>
+          <w:sz w:val="28"/>
+        </w:rPr>
+      </w:pPr>
+      <w:r>
+        <w:rPr>
+          <w:rFonts w:ascii="楷体" w:eastAsia="楷体" w:hAnsi="楷体" w:hint="eastAsia"/>
+          <w:sz w:val="28"/>
+        </w:rPr>
+        <w:t>M</w:t>
+      </w:r>
+      <w:r>
+        <w:rPr>
+          <w:rFonts w:ascii="楷体" w:eastAsia="楷体" w:hAnsi="楷体"/>
+          <w:sz w:val="28"/>
+        </w:rPr>
+        <w:t>ap:</w:t>
+      </w:r>
+    </w:p>
+    <w:p>
+      <w:pPr>
+        <w:pStyle w:val="a3"/>
+        <w:numPr>
+          <w:ilvl w:val="0"/>
+          <w:numId w:val="2"/>
+        </w:numPr>
+        <w:ind w:firstLineChars="0"/>
+        <w:rPr>
+          <w:rFonts w:ascii="楷体" w:eastAsia="楷体" w:hAnsi="楷体"/>
+          <w:sz w:val="28"/>
+        </w:rPr>
+      </w:pPr>
+      <w:r>
+        <w:rPr>
+          <w:rFonts w:ascii="楷体" w:eastAsia="楷体" w:hAnsi="楷体"/>
+          <w:sz w:val="28"/>
+        </w:rPr>
+        <w:t>Mapper</w:t>
+      </w:r>
+    </w:p>
+    <w:p>
+      <w:pPr>
+        <w:pStyle w:val="a3"/>
+        <w:ind w:left="780" w:firstLineChars="0" w:firstLine="0"/>
+        <w:rPr>
+          <w:rFonts w:ascii="楷体" w:eastAsia="楷体" w:hAnsi="楷体"/>
+          <w:sz w:val="28"/>
+        </w:rPr>
+      </w:pPr>
+      <w:r>
+        <w:rPr>
+          <w:rFonts w:ascii="楷体" w:eastAsia="楷体" w:hAnsi="楷体" w:hint="eastAsia"/>
+          <w:sz w:val="28"/>
+        </w:rPr>
+        <w:t>输入:</w:t>
+      </w:r>
+      <w:r>
+        <w:rPr>
+          <w:rFonts w:ascii="楷体" w:eastAsia="楷体" w:hAnsi="楷体"/>
+          <w:sz w:val="28"/>
+        </w:rPr>
+        <w:t>key</w:t>
+      </w:r>
+      <w:r>
+        <w:rPr>
+          <w:rFonts w:ascii="楷体" w:eastAsia="楷体" w:hAnsi="楷体" w:hint="eastAsia"/>
+          <w:sz w:val="28"/>
+        </w:rPr>
+        <w:t>是文件当前的偏移量，value是文件当前行内容</w:t>
+      </w:r>
+    </w:p>
+    <w:p>
+      <w:pPr>
+        <w:pStyle w:val="a3"/>
+        <w:ind w:left="780" w:firstLineChars="0" w:firstLine="0"/>
+        <w:rPr>
+          <w:rFonts w:ascii="楷体" w:eastAsia="楷体" w:hAnsi="楷体"/>
+          <w:sz w:val="28"/>
+        </w:rPr>
+      </w:pPr>
+      <w:r>
+        <w:rPr>
+          <w:rFonts w:ascii="楷体" w:eastAsia="楷体" w:hAnsi="楷体" w:hint="eastAsia"/>
+          <w:sz w:val="28"/>
+        </w:rPr>
+        <w:t>输出:key是word</w:t>
+      </w:r>
+      <w:r>
+        <w:rPr>
+          <w:rFonts w:ascii="楷体" w:eastAsia="楷体" w:hAnsi="楷体"/>
+          <w:sz w:val="28"/>
+        </w:rPr>
+        <w:t>#</w:t>
+      </w:r>
+      <w:r>
+        <w:rPr>
+          <w:rFonts w:ascii="楷体" w:eastAsia="楷体" w:hAnsi="楷体" w:hint="eastAsia"/>
+          <w:sz w:val="28"/>
+        </w:rPr>
+        <w:t>filename，value是</w:t>
+      </w:r>
+      <w:r>
+        <w:rPr>
+          <w:rFonts w:ascii="楷体" w:eastAsia="楷体" w:hAnsi="楷体"/>
+          <w:sz w:val="28"/>
+        </w:rPr>
+        <w:t>1</w:t>
+      </w:r>
+    </w:p>
+    <w:p>
+      <w:pPr>
+        <w:pStyle w:val="a3"/>
+        <w:ind w:left="780" w:firstLineChars="0" w:firstLine="0"/>
+        <w:rPr>
+          <w:rFonts w:ascii="楷体" w:eastAsia="楷体" w:hAnsi="楷体" w:hint="eastAsia"/>
+          <w:sz w:val="28"/>
+        </w:rPr>
+      </w:pPr>
+      <w:r>
+        <w:rPr>
+          <w:rFonts w:ascii="楷体" w:eastAsia="楷体" w:hAnsi="楷体" w:hint="eastAsia"/>
+          <w:sz w:val="28"/>
+        </w:rPr>
+        <w:t>获取当前处理文件名filename</w:t>
+      </w:r>
+      <w:r>
+        <w:rPr>
+          <w:rFonts w:ascii="楷体" w:eastAsia="楷体" w:hAnsi="楷体"/>
+          <w:sz w:val="28"/>
+        </w:rPr>
+        <w:t>,</w:t>
+      </w:r>
+      <w:r>
+        <w:rPr>
+          <w:rFonts w:ascii="楷体" w:eastAsia="楷体" w:hAnsi="楷体" w:hint="eastAsia"/>
+          <w:sz w:val="28"/>
+        </w:rPr>
+        <w:t>然后对value值进行切分，得到多个word值，此时将每个word和filename拼接到一起作为输出key，其计数值为1，也即value为1。</w:t>
+      </w:r>
+    </w:p>
+    <w:p>
+      <w:pPr>
+        <w:pStyle w:val="a3"/>
+        <w:numPr>
+          <w:ilvl w:val="0"/>
+          <w:numId w:val="2"/>
+        </w:numPr>
+        <w:ind w:firstLineChars="0"/>
+        <w:rPr>
+          <w:rFonts w:ascii="楷体" w:eastAsia="楷体" w:hAnsi="楷体"/>
+          <w:sz w:val="28"/>
+        </w:rPr>
+      </w:pPr>
+      <w:r>
+        <w:rPr>
+          <w:rFonts w:ascii="楷体" w:eastAsia="楷体" w:hAnsi="楷体" w:hint="eastAsia"/>
+          <w:sz w:val="28"/>
+        </w:rPr>
+        <w:t>C</w:t>
+      </w:r>
+      <w:r>
+        <w:rPr>
+          <w:rFonts w:ascii="楷体" w:eastAsia="楷体" w:hAnsi="楷体"/>
+          <w:sz w:val="28"/>
+        </w:rPr>
+        <w:t>ombiner</w:t>
+      </w:r>
+    </w:p>
+    <w:p>
+      <w:pPr>
+        <w:ind w:left="780"/>
+        <w:rPr>
+          <w:rFonts w:ascii="楷体" w:eastAsia="楷体" w:hAnsi="楷体"/>
+          <w:sz w:val="28"/>
+        </w:rPr>
+      </w:pPr>
+      <w:r>
+        <w:rPr>
+          <w:rFonts w:ascii="楷体" w:eastAsia="楷体" w:hAnsi="楷体" w:hint="eastAsia"/>
+          <w:sz w:val="28"/>
+        </w:rPr>
+        <w:t>输入</w:t>
+      </w:r>
+      <w:r>
+        <w:rPr>
+          <w:rFonts w:ascii="楷体" w:eastAsia="楷体" w:hAnsi="楷体" w:hint="eastAsia"/>
+          <w:sz w:val="28"/>
+        </w:rPr>
+        <w:t>:</w:t>
+      </w:r>
+      <w:r>
+        <w:rPr>
+          <w:rFonts w:ascii="楷体" w:eastAsia="楷体" w:hAnsi="楷体"/>
+          <w:sz w:val="28"/>
+        </w:rPr>
+        <w:t>key</w:t>
+      </w:r>
+      <w:r>
+        <w:rPr>
+          <w:rFonts w:ascii="楷体" w:eastAsia="楷体" w:hAnsi="楷体" w:hint="eastAsia"/>
+          <w:sz w:val="28"/>
+        </w:rPr>
+        <w:t>是</w:t>
+      </w:r>
+      <w:r>
+        <w:rPr>
+          <w:rFonts w:ascii="楷体" w:eastAsia="楷体" w:hAnsi="楷体"/>
+          <w:sz w:val="28"/>
+        </w:rPr>
+        <w:t>word#filename，value</w:t>
+      </w:r>
+      <w:r>
+        <w:rPr>
+          <w:rFonts w:ascii="楷体" w:eastAsia="楷体" w:hAnsi="楷体" w:hint="eastAsia"/>
+          <w:sz w:val="28"/>
+        </w:rPr>
+        <w:t>为对应的</w:t>
+      </w:r>
+      <w:r>
+        <w:rPr>
+          <w:rFonts w:ascii="楷体" w:eastAsia="楷体" w:hAnsi="楷体"/>
+          <w:sz w:val="28"/>
+        </w:rPr>
+        <w:t>[1, 1, 1, …]</w:t>
+      </w:r>
+    </w:p>
+    <w:p>
+      <w:pPr>
+        <w:ind w:left="780"/>
+        <w:rPr>
+          <w:rFonts w:ascii="楷体" w:eastAsia="楷体" w:hAnsi="楷体"/>
+          <w:sz w:val="28"/>
+        </w:rPr>
+      </w:pPr>
+      <w:r>
+        <w:rPr>
+          <w:rFonts w:ascii="楷体" w:eastAsia="楷体" w:hAnsi="楷体" w:hint="eastAsia"/>
+          <w:sz w:val="28"/>
+        </w:rPr>
+        <w:t>输出</w:t>
+      </w:r>
+      <w:r>
+        <w:rPr>
+          <w:rFonts w:ascii="楷体" w:eastAsia="楷体" w:hAnsi="楷体" w:hint="eastAsia"/>
+          <w:sz w:val="28"/>
+        </w:rPr>
+        <w:t>:</w:t>
+      </w:r>
+      <w:r>
+        <w:rPr>
+          <w:rFonts w:ascii="楷体" w:eastAsia="楷体" w:hAnsi="楷体"/>
+          <w:sz w:val="28"/>
+        </w:rPr>
+        <w:t>key</w:t>
+      </w:r>
+      <w:r>
+        <w:rPr>
+          <w:rFonts w:ascii="楷体" w:eastAsia="楷体" w:hAnsi="楷体" w:hint="eastAsia"/>
+          <w:sz w:val="28"/>
+        </w:rPr>
+        <w:t>是</w:t>
+      </w:r>
+      <w:r>
+        <w:rPr>
+          <w:rFonts w:ascii="楷体" w:eastAsia="楷体" w:hAnsi="楷体"/>
+          <w:sz w:val="28"/>
+        </w:rPr>
+        <w:t>word#filename，value</w:t>
+      </w:r>
+      <w:r>
+        <w:rPr>
+          <w:rFonts w:ascii="楷体" w:eastAsia="楷体" w:hAnsi="楷体" w:hint="eastAsia"/>
+          <w:sz w:val="28"/>
+        </w:rPr>
+        <w:t>是</w:t>
+      </w:r>
+      <w:r>
+        <w:rPr>
+          <w:rFonts w:ascii="楷体" w:eastAsia="楷体" w:hAnsi="楷体"/>
+          <w:sz w:val="28"/>
+        </w:rPr>
+        <w:t>同一key下的累加</w:t>
+      </w:r>
+      <w:proofErr w:type="gramStart"/>
+      <w:r>
+        <w:rPr>
+          <w:rFonts w:ascii="楷体" w:eastAsia="楷体" w:hAnsi="楷体"/>
+          <w:sz w:val="28"/>
+        </w:rPr>
+        <w:t>和</w:t>
+      </w:r>
+      <w:proofErr w:type="gramEnd"/>
+    </w:p>
+    <w:p>
+      <w:pPr>
+        <w:ind w:left="780"/>
+        <w:rPr>
+          <w:rFonts w:ascii="楷体" w:eastAsia="楷体" w:hAnsi="楷体" w:hint="eastAsia"/>
+          <w:sz w:val="28"/>
+        </w:rPr>
+      </w:pPr>
+      <w:r>
+        <w:rPr>
+          <w:rFonts w:ascii="楷体" w:eastAsia="楷体" w:hAnsi="楷体" w:hint="eastAsia"/>
+          <w:sz w:val="28"/>
+        </w:rPr>
+        <w:t>作用是</w:t>
+      </w:r>
+      <w:r>
+        <w:rPr>
+          <w:rFonts w:ascii="楷体" w:eastAsia="楷体" w:hAnsi="楷体" w:hint="eastAsia"/>
+          <w:sz w:val="28"/>
+        </w:rPr>
+        <w:t>将</w:t>
+      </w:r>
+      <w:r>
+        <w:rPr>
+          <w:rFonts w:ascii="楷体" w:eastAsia="楷体" w:hAnsi="楷体"/>
+          <w:sz w:val="28"/>
+        </w:rPr>
+        <w:t>Mapper输出的中间结果相同key部分的value累加，减少向Reduce节点传输的数据量。</w:t>
+      </w:r>
+    </w:p>
+    <w:p>
+      <w:pPr>
+        <w:ind w:left="420"/>
+        <w:rPr>
+          <w:rFonts w:ascii="楷体" w:eastAsia="楷体" w:hAnsi="楷体"/>
+          <w:sz w:val="28"/>
+        </w:rPr>
+      </w:pPr>
+      <w:r>
+        <w:rPr>
+          <w:rFonts w:ascii="楷体" w:eastAsia="楷体" w:hAnsi="楷体" w:hint="eastAsia"/>
+          <w:sz w:val="28"/>
+        </w:rPr>
+        <w:lastRenderedPageBreak/>
+        <w:t>R</w:t>
+      </w:r>
+      <w:r>
+        <w:rPr>
+          <w:rFonts w:ascii="楷体" w:eastAsia="楷体" w:hAnsi="楷体"/>
+          <w:sz w:val="28"/>
+        </w:rPr>
+        <w:t>educe:</w:t>
+      </w:r>
+    </w:p>
+    <w:p>
+      <w:pPr>
+        <w:pStyle w:val="a3"/>
+        <w:numPr>
+          <w:ilvl w:val="0"/>
+          <w:numId w:val="3"/>
+        </w:numPr>
+        <w:ind w:firstLineChars="0"/>
+        <w:rPr>
+          <w:rFonts w:ascii="楷体" w:eastAsia="楷体" w:hAnsi="楷体"/>
+          <w:sz w:val="28"/>
+        </w:rPr>
+      </w:pPr>
+      <w:r>
+        <w:rPr>
+          <w:rFonts w:ascii="楷体" w:eastAsia="楷体" w:hAnsi="楷体"/>
+          <w:sz w:val="28"/>
+        </w:rPr>
+        <w:t>P</w:t>
+      </w:r>
+      <w:r>
+        <w:rPr>
+          <w:rFonts w:ascii="楷体" w:eastAsia="楷体" w:hAnsi="楷体" w:hint="eastAsia"/>
+          <w:sz w:val="28"/>
+        </w:rPr>
+        <w:t>artitioner</w:t>
+      </w:r>
+    </w:p>
+    <w:p>
+      <w:pPr>
+        <w:ind w:left="360" w:firstLineChars="150" w:firstLine="420"/>
+        <w:rPr>
+          <w:rFonts w:ascii="楷体" w:eastAsia="楷体" w:hAnsi="楷体"/>
+          <w:sz w:val="28"/>
+        </w:rPr>
+      </w:pPr>
+      <w:r>
+        <w:rPr>
+          <w:rFonts w:ascii="楷体" w:eastAsia="楷体" w:hAnsi="楷体" w:hint="eastAsia"/>
+          <w:sz w:val="28"/>
+        </w:rPr>
+        <w:t>输入</w:t>
+      </w:r>
+      <w:r>
+        <w:rPr>
+          <w:rFonts w:ascii="楷体" w:eastAsia="楷体" w:hAnsi="楷体" w:hint="eastAsia"/>
+          <w:sz w:val="28"/>
+        </w:rPr>
+        <w:t>:</w:t>
+      </w:r>
+      <w:r>
+        <w:rPr>
+          <w:rFonts w:ascii="楷体" w:eastAsia="楷体" w:hAnsi="楷体"/>
+          <w:sz w:val="28"/>
+        </w:rPr>
+        <w:t>key</w:t>
+      </w:r>
+      <w:r>
+        <w:rPr>
+          <w:rFonts w:ascii="楷体" w:eastAsia="楷体" w:hAnsi="楷体" w:hint="eastAsia"/>
+          <w:sz w:val="28"/>
+        </w:rPr>
+        <w:t>是</w:t>
+      </w:r>
+      <w:r>
+        <w:rPr>
+          <w:rFonts w:ascii="楷体" w:eastAsia="楷体" w:hAnsi="楷体"/>
+          <w:sz w:val="28"/>
+        </w:rPr>
+        <w:t>word#filename，value</w:t>
+      </w:r>
+      <w:r>
+        <w:rPr>
+          <w:rFonts w:ascii="楷体" w:eastAsia="楷体" w:hAnsi="楷体" w:hint="eastAsia"/>
+          <w:sz w:val="28"/>
+        </w:rPr>
+        <w:t>则是</w:t>
+      </w:r>
+      <w:r>
+        <w:rPr>
+          <w:rFonts w:ascii="楷体" w:eastAsia="楷体" w:hAnsi="楷体"/>
+          <w:sz w:val="28"/>
+        </w:rPr>
+        <w:t>累加</w:t>
+      </w:r>
+      <w:proofErr w:type="gramStart"/>
+      <w:r>
+        <w:rPr>
+          <w:rFonts w:ascii="楷体" w:eastAsia="楷体" w:hAnsi="楷体"/>
+          <w:sz w:val="28"/>
+        </w:rPr>
+        <w:t>和</w:t>
+      </w:r>
+      <w:proofErr w:type="gramEnd"/>
+    </w:p>
+    <w:p>
+      <w:pPr>
+        <w:pStyle w:val="a3"/>
+        <w:ind w:left="780" w:firstLineChars="0" w:firstLine="0"/>
+        <w:rPr>
+          <w:rFonts w:ascii="楷体" w:eastAsia="楷体" w:hAnsi="楷体"/>
+          <w:sz w:val="28"/>
+        </w:rPr>
+      </w:pPr>
+      <w:r>
+        <w:rPr>
+          <w:rFonts w:ascii="楷体" w:eastAsia="楷体" w:hAnsi="楷体" w:hint="eastAsia"/>
+          <w:sz w:val="28"/>
+        </w:rPr>
+        <w:t>输出</w:t>
+      </w:r>
+      <w:r>
+        <w:rPr>
+          <w:rFonts w:ascii="楷体" w:eastAsia="楷体" w:hAnsi="楷体" w:hint="eastAsia"/>
+          <w:sz w:val="28"/>
+        </w:rPr>
+        <w:t>:</w:t>
+      </w:r>
+      <w:r>
+        <w:rPr>
+          <w:rFonts w:ascii="楷体" w:eastAsia="楷体" w:hAnsi="楷体"/>
+          <w:sz w:val="28"/>
+        </w:rPr>
+        <w:t>key</w:t>
+      </w:r>
+      <w:r>
+        <w:rPr>
+          <w:rFonts w:ascii="楷体" w:eastAsia="楷体" w:hAnsi="楷体" w:hint="eastAsia"/>
+          <w:sz w:val="28"/>
+        </w:rPr>
+        <w:t>是</w:t>
+      </w:r>
+      <w:r>
+        <w:rPr>
+          <w:rFonts w:ascii="楷体" w:eastAsia="楷体" w:hAnsi="楷体"/>
+          <w:sz w:val="28"/>
+        </w:rPr>
+        <w:t>word#filename，value</w:t>
+      </w:r>
+      <w:r>
+        <w:rPr>
+          <w:rFonts w:ascii="楷体" w:eastAsia="楷体" w:hAnsi="楷体" w:hint="eastAsia"/>
+          <w:sz w:val="28"/>
+        </w:rPr>
+        <w:t>则为</w:t>
+      </w:r>
+      <w:r>
+        <w:rPr>
+          <w:rFonts w:ascii="楷体" w:eastAsia="楷体" w:hAnsi="楷体"/>
+          <w:sz w:val="28"/>
+        </w:rPr>
+        <w:t>累加</w:t>
+      </w:r>
+      <w:proofErr w:type="gramStart"/>
+      <w:r>
+        <w:rPr>
+          <w:rFonts w:ascii="楷体" w:eastAsia="楷体" w:hAnsi="楷体"/>
+          <w:sz w:val="28"/>
+        </w:rPr>
+        <w:t>和</w:t>
+      </w:r>
+      <w:proofErr w:type="gramEnd"/>
+    </w:p>
+    <w:p>
+      <w:pPr>
+        <w:pStyle w:val="a3"/>
+        <w:ind w:left="780" w:firstLineChars="0" w:firstLine="0"/>
+        <w:rPr>
+          <w:rFonts w:ascii="楷体" w:eastAsia="楷体" w:hAnsi="楷体" w:hint="eastAsia"/>
+          <w:sz w:val="28"/>
+        </w:rPr>
+      </w:pPr>
+      <w:r>
+        <w:rPr>
+          <w:rFonts w:ascii="楷体" w:eastAsia="楷体" w:hAnsi="楷体" w:hint="eastAsia"/>
+          <w:sz w:val="28"/>
+        </w:rPr>
+        <w:t>这里是为了</w:t>
+      </w:r>
+      <w:r>
+        <w:rPr>
+          <w:rFonts w:ascii="楷体" w:eastAsia="楷体" w:hAnsi="楷体" w:hint="eastAsia"/>
+          <w:sz w:val="28"/>
+        </w:rPr>
+        <w:t>保证同一</w:t>
+      </w:r>
+      <w:r>
+        <w:rPr>
+          <w:rFonts w:ascii="楷体" w:eastAsia="楷体" w:hAnsi="楷体"/>
+          <w:sz w:val="28"/>
+        </w:rPr>
+        <w:t>word都在同一Reduce节点进行处理。</w:t>
+      </w:r>
+    </w:p>
+    <w:p>
+      <w:pPr>
+        <w:pStyle w:val="a3"/>
+        <w:numPr>
+          <w:ilvl w:val="0"/>
+          <w:numId w:val="3"/>
+        </w:numPr>
+        <w:ind w:firstLineChars="0"/>
+        <w:rPr>
+          <w:rFonts w:ascii="楷体" w:eastAsia="楷体" w:hAnsi="楷体"/>
+          <w:sz w:val="28"/>
+        </w:rPr>
+      </w:pPr>
+      <w:r>
+        <w:rPr>
+          <w:rFonts w:ascii="楷体" w:eastAsia="楷体" w:hAnsi="楷体" w:hint="eastAsia"/>
+          <w:sz w:val="28"/>
+        </w:rPr>
+        <w:t>R</w:t>
+      </w:r>
+      <w:r>
+        <w:rPr>
+          <w:rFonts w:ascii="楷体" w:eastAsia="楷体" w:hAnsi="楷体"/>
+          <w:sz w:val="28"/>
+        </w:rPr>
+        <w:t>educer</w:t>
+      </w:r>
+    </w:p>
+    <w:p>
+      <w:pPr>
+        <w:ind w:left="780"/>
+        <w:rPr>
+          <w:rFonts w:ascii="楷体" w:eastAsia="楷体" w:hAnsi="楷体"/>
+          <w:sz w:val="28"/>
+        </w:rPr>
+      </w:pPr>
+      <w:r>
+        <w:rPr>
+          <w:rFonts w:ascii="楷体" w:eastAsia="楷体" w:hAnsi="楷体" w:hint="eastAsia"/>
+          <w:sz w:val="28"/>
+        </w:rPr>
+        <w:t>输入</w:t>
+      </w:r>
+      <w:r>
+        <w:rPr>
+          <w:rFonts w:ascii="楷体" w:eastAsia="楷体" w:hAnsi="楷体" w:hint="eastAsia"/>
+          <w:sz w:val="28"/>
+        </w:rPr>
+        <w:t>:</w:t>
+      </w:r>
+      <w:r>
+        <w:rPr>
+          <w:rFonts w:ascii="楷体" w:eastAsia="楷体" w:hAnsi="楷体"/>
+          <w:sz w:val="28"/>
+        </w:rPr>
+        <w:t>key</w:t>
+      </w:r>
+      <w:r>
+        <w:rPr>
+          <w:rFonts w:ascii="楷体" w:eastAsia="楷体" w:hAnsi="楷体" w:hint="eastAsia"/>
+          <w:sz w:val="28"/>
+        </w:rPr>
+        <w:t>是</w:t>
+      </w:r>
+      <w:r>
+        <w:rPr>
+          <w:rFonts w:ascii="楷体" w:eastAsia="楷体" w:hAnsi="楷体"/>
+          <w:sz w:val="28"/>
+        </w:rPr>
+        <w:t>word#filename，vaule</w:t>
+      </w:r>
+      <w:r>
+        <w:rPr>
+          <w:rFonts w:ascii="楷体" w:eastAsia="楷体" w:hAnsi="楷体" w:hint="eastAsia"/>
+          <w:sz w:val="28"/>
+        </w:rPr>
+        <w:t>为</w:t>
+      </w:r>
+      <w:r>
+        <w:rPr>
+          <w:rFonts w:ascii="楷体" w:eastAsia="楷体" w:hAnsi="楷体"/>
+          <w:sz w:val="28"/>
+        </w:rPr>
+        <w:t>[累加和1, 累加和2, …]</w:t>
+      </w:r>
+    </w:p>
+    <w:p>
+      <w:pPr>
+        <w:ind w:left="780"/>
+        <w:rPr>
+          <w:rFonts w:ascii="楷体" w:eastAsia="楷体" w:hAnsi="楷体" w:hint="eastAsia"/>
+          <w:sz w:val="28"/>
+        </w:rPr>
+      </w:pPr>
+      <w:r>
+        <w:rPr>
+          <w:rFonts w:ascii="楷体" w:eastAsia="楷体" w:hAnsi="楷体" w:hint="eastAsia"/>
+          <w:sz w:val="28"/>
+        </w:rPr>
+        <w:t>输出:key是word，value为</w:t>
+      </w:r>
+      <w:r>
+        <w:rPr>
+          <w:rFonts w:ascii="楷体" w:eastAsia="楷体" w:hAnsi="楷体"/>
+          <w:sz w:val="28"/>
+        </w:rPr>
+        <w:t>[</w:t>
+      </w:r>
+      <w:r>
+        <w:rPr>
+          <w:rFonts w:ascii="楷体" w:eastAsia="楷体" w:hAnsi="楷体" w:hint="eastAsia"/>
+          <w:sz w:val="28"/>
+        </w:rPr>
+        <w:t>平均出现次数，filename</w:t>
+      </w:r>
+      <w:r>
+        <w:rPr>
+          <w:rFonts w:ascii="楷体" w:eastAsia="楷体" w:hAnsi="楷体"/>
+          <w:sz w:val="28"/>
+        </w:rPr>
+        <w:t>:</w:t>
+      </w:r>
+      <w:r>
+        <w:rPr>
+          <w:rFonts w:ascii="楷体" w:eastAsia="楷体" w:hAnsi="楷体" w:hint="eastAsia"/>
+          <w:sz w:val="28"/>
+        </w:rPr>
+        <w:t>词频;</w:t>
+      </w:r>
+      <w:r>
+        <w:rPr>
+          <w:rFonts w:ascii="楷体" w:eastAsia="楷体" w:hAnsi="楷体"/>
+          <w:sz w:val="28"/>
+        </w:rPr>
+        <w:t>filename:</w:t>
+      </w:r>
+      <w:r>
+        <w:rPr>
+          <w:rFonts w:ascii="楷体" w:eastAsia="楷体" w:hAnsi="楷体" w:hint="eastAsia"/>
+          <w:sz w:val="28"/>
+        </w:rPr>
+        <w:t>词频;…</w:t>
+      </w:r>
+    </w:p>
+    <w:p>
+      <w:pPr>
+        <w:ind w:left="780"/>
+        <w:rPr>
+          <w:rFonts w:ascii="楷体" w:eastAsia="楷体" w:hAnsi="楷体" w:hint="eastAsia"/>
+          <w:sz w:val="28"/>
+        </w:rPr>
+      </w:pPr>
+      <w:r>
+        <w:rPr>
+          <w:rFonts w:ascii="楷体" w:eastAsia="楷体" w:hAnsi="楷体" w:hint="eastAsia"/>
+          <w:sz w:val="28"/>
+        </w:rPr>
+        <w:t>Reducer稍微麻烦一点，首先需要</w:t>
+      </w:r>
+      <w:r>
+        <w:rPr>
+          <w:rFonts w:ascii="楷体" w:eastAsia="楷体" w:hAnsi="楷体" w:hint="eastAsia"/>
+          <w:sz w:val="28"/>
+        </w:rPr>
+        <w:t>利用</w:t>
+      </w:r>
+      <w:r>
+        <w:rPr>
+          <w:rFonts w:ascii="楷体" w:eastAsia="楷体" w:hAnsi="楷体"/>
+          <w:sz w:val="28"/>
+        </w:rPr>
+        <w:t>Reduce节点输入的key值都是有序的，将key拆分，对于同一word，每次都保存其filename和词频，并统计其总出现次数和总出现文档数；当同一word处理完后，计算平均出现次数，将其与filename及其词频作为value输出。</w:t>
+      </w:r>
     </w:p>
     <w:p>
       <w:pPr>
@@ -1721,35 +2456,310 @@
           <w:rFonts w:ascii="楷体" w:eastAsia="楷体" w:hAnsi="楷体"/>
           <w:sz w:val="28"/>
         </w:rPr>
-        <w:t>Map和Reduce的</w:t>
-      </w:r>
-      <w:r>
-        <w:rPr>
-          <w:rFonts w:ascii="楷体" w:eastAsia="楷体" w:hAnsi="楷体" w:hint="eastAsia"/>
-          <w:sz w:val="28"/>
-        </w:rPr>
-        <w:t>(</w:t>
-      </w:r>
-      <w:r>
-        <w:rPr>
-          <w:rFonts w:ascii="楷体" w:eastAsia="楷体" w:hAnsi="楷体"/>
-          <w:sz w:val="28"/>
-        </w:rPr>
-        <w:t>伪</w:t>
-      </w:r>
-      <w:r>
-        <w:rPr>
-          <w:rFonts w:ascii="楷体" w:eastAsia="楷体" w:hAnsi="楷体" w:hint="eastAsia"/>
-          <w:sz w:val="28"/>
-        </w:rPr>
-        <w:t>)</w:t>
-      </w:r>
-      <w:r>
-        <w:rPr>
-          <w:rFonts w:ascii="楷体" w:eastAsia="楷体" w:hAnsi="楷体"/>
-          <w:sz w:val="28"/>
-        </w:rPr>
-        <w:t>代码</w:t>
+        <w:t>Map和Reduce代码</w:t>
+      </w:r>
+    </w:p>
+    <w:p>
+      <w:pPr>
+        <w:pStyle w:val="a3"/>
+        <w:ind w:left="420" w:firstLineChars="0" w:firstLine="0"/>
+        <w:rPr>
+          <w:rFonts w:ascii="楷体" w:eastAsia="楷体" w:hAnsi="楷体" w:hint="eastAsia"/>
+          <w:sz w:val="28"/>
+        </w:rPr>
+      </w:pPr>
+      <w:r>
+        <w:rPr>
+          <w:rFonts w:ascii="楷体" w:eastAsia="楷体" w:hAnsi="楷体" w:hint="eastAsia"/>
+          <w:sz w:val="28"/>
+        </w:rPr>
+        <w:t>Map:</w:t>
+      </w:r>
+    </w:p>
+    <w:p>
+      <w:pPr>
+        <w:pStyle w:val="a3"/>
+        <w:ind w:left="420" w:firstLineChars="0" w:firstLine="0"/>
+        <w:rPr>
+          <w:rFonts w:ascii="楷体" w:eastAsia="楷体" w:hAnsi="楷体"/>
+          <w:sz w:val="28"/>
+        </w:rPr>
+      </w:pPr>
+      <w:r>
+        <w:rPr>
+          <w:noProof/>
+        </w:rPr>
+        <w:drawing>
+          <wp:inline distT="0" distB="0" distL="0" distR="0" wp14:anchorId="38D3973C" wp14:editId="4FB98ACF">
+            <wp:extent cx="5274310" cy="2315845"/>
+            <wp:effectExtent l="0" t="0" r="2540" b="8255"/>
+            <wp:docPr id="14" name="图片 14"/>
+            <wp:cNvGraphicFramePr>
+              <a:graphicFrameLocks xmlns:a="http://schemas.openxmlformats.org/drawingml/2006/main" noChangeAspect="1"/>
+            </wp:cNvGraphicFramePr>
+            <a:graphic xmlns:a="http://schemas.openxmlformats.org/drawingml/2006/main">
+              <a:graphicData uri="http://schemas.openxmlformats.org/drawingml/2006/picture">
+                <pic:pic xmlns:pic="http://schemas.openxmlformats.org/drawingml/2006/picture">
+                  <pic:nvPicPr>
+                    <pic:cNvPr id="0" name="Picture 19"/>
+                    <pic:cNvPicPr>
+                      <a:picLocks noChangeAspect="1" noChangeArrowheads="1"/>
+                    </pic:cNvPicPr>
+                  </pic:nvPicPr>
+                  <pic:blipFill>
+                    <a:blip r:embed="rId9">
+                      <a:extLst>
+                        <a:ext uri="{28A0092B-C50C-407E-A947-70E740481C1C}">
+                          <a14:useLocalDpi xmlns:a14="http://schemas.microsoft.com/office/drawing/2010/main" val="0"/>
+                        </a:ext>
+                      </a:extLst>
+                    </a:blip>
+                    <a:srcRect/>
+                    <a:stretch>
+                      <a:fillRect/>
+                    </a:stretch>
+                  </pic:blipFill>
+                  <pic:spPr bwMode="auto">
+                    <a:xfrm>
+                      <a:off x="0" y="0"/>
+                      <a:ext cx="5274310" cy="2315845"/>
+                    </a:xfrm>
+                    <a:prstGeom prst="rect">
+                      <a:avLst/>
+                    </a:prstGeom>
+                    <a:noFill/>
+                    <a:ln>
+                      <a:noFill/>
+                    </a:ln>
+                  </pic:spPr>
+                </pic:pic>
+              </a:graphicData>
+            </a:graphic>
+          </wp:inline>
+        </w:drawing>
+      </w:r>
+    </w:p>
+    <w:p>
+      <w:pPr>
+        <w:pStyle w:val="a3"/>
+        <w:ind w:left="420" w:firstLineChars="0" w:firstLine="0"/>
+        <w:rPr>
+          <w:rFonts w:ascii="楷体" w:eastAsia="楷体" w:hAnsi="楷体"/>
+          <w:sz w:val="28"/>
+        </w:rPr>
+      </w:pPr>
+    </w:p>
+    <w:p>
+      <w:pPr>
+        <w:pStyle w:val="a3"/>
+        <w:ind w:left="420" w:firstLineChars="0" w:firstLine="0"/>
+        <w:rPr>
+          <w:rFonts w:ascii="楷体" w:eastAsia="楷体" w:hAnsi="楷体"/>
+          <w:sz w:val="28"/>
+        </w:rPr>
+      </w:pPr>
+      <w:r>
+        <w:rPr>
+          <w:noProof/>
+        </w:rPr>
+        <w:drawing>
+          <wp:inline distT="0" distB="0" distL="0" distR="0" wp14:anchorId="1312D8D1" wp14:editId="664C748D">
+            <wp:extent cx="5274310" cy="1585595"/>
+            <wp:effectExtent l="0" t="0" r="2540" b="0"/>
+            <wp:docPr id="15" name="图片 15"/>
+            <wp:cNvGraphicFramePr>
+              <a:graphicFrameLocks xmlns:a="http://schemas.openxmlformats.org/drawingml/2006/main" noChangeAspect="1"/>
+            </wp:cNvGraphicFramePr>
+            <a:graphic xmlns:a="http://schemas.openxmlformats.org/drawingml/2006/main">
+              <a:graphicData uri="http://schemas.openxmlformats.org/drawingml/2006/picture">
+                <pic:pic xmlns:pic="http://schemas.openxmlformats.org/drawingml/2006/picture">
+                  <pic:nvPicPr>
+                    <pic:cNvPr id="0" name="Picture 21"/>
+                    <pic:cNvPicPr>
+                      <a:picLocks noChangeAspect="1" noChangeArrowheads="1"/>
+                    </pic:cNvPicPr>
+                  </pic:nvPicPr>
+                  <pic:blipFill>
+                    <a:blip r:embed="rId10">
+                      <a:extLst>
+                        <a:ext uri="{28A0092B-C50C-407E-A947-70E740481C1C}">
+                          <a14:useLocalDpi xmlns:a14="http://schemas.microsoft.com/office/drawing/2010/main" val="0"/>
+                        </a:ext>
+                      </a:extLst>
+                    </a:blip>
+                    <a:srcRect/>
+                    <a:stretch>
+                      <a:fillRect/>
+                    </a:stretch>
+                  </pic:blipFill>
+                  <pic:spPr bwMode="auto">
+                    <a:xfrm>
+                      <a:off x="0" y="0"/>
+                      <a:ext cx="5274310" cy="1585595"/>
+                    </a:xfrm>
+                    <a:prstGeom prst="rect">
+                      <a:avLst/>
+                    </a:prstGeom>
+                    <a:noFill/>
+                    <a:ln>
+                      <a:noFill/>
+                    </a:ln>
+                  </pic:spPr>
+                </pic:pic>
+              </a:graphicData>
+            </a:graphic>
+          </wp:inline>
+        </w:drawing>
+      </w:r>
+    </w:p>
+    <w:p>
+      <w:pPr>
+        <w:pStyle w:val="a3"/>
+        <w:ind w:left="420" w:firstLineChars="0" w:firstLine="0"/>
+        <w:rPr>
+          <w:rFonts w:ascii="楷体" w:eastAsia="楷体" w:hAnsi="楷体" w:hint="eastAsia"/>
+          <w:sz w:val="28"/>
+        </w:rPr>
+      </w:pPr>
+      <w:r>
+        <w:rPr>
+          <w:rFonts w:ascii="楷体" w:eastAsia="楷体" w:hAnsi="楷体" w:hint="eastAsia"/>
+          <w:sz w:val="28"/>
+        </w:rPr>
+        <w:t>R</w:t>
+      </w:r>
+      <w:r>
+        <w:rPr>
+          <w:rFonts w:ascii="楷体" w:eastAsia="楷体" w:hAnsi="楷体"/>
+          <w:sz w:val="28"/>
+        </w:rPr>
+        <w:t>educe:</w:t>
+      </w:r>
+    </w:p>
+    <w:p>
+      <w:pPr>
+        <w:pStyle w:val="a3"/>
+        <w:ind w:left="420" w:firstLineChars="0" w:firstLine="0"/>
+        <w:rPr>
+          <w:rFonts w:ascii="楷体" w:eastAsia="楷体" w:hAnsi="楷体"/>
+          <w:sz w:val="28"/>
+        </w:rPr>
+      </w:pPr>
+      <w:r>
+        <w:rPr>
+          <w:noProof/>
+        </w:rPr>
+        <w:drawing>
+          <wp:inline distT="0" distB="0" distL="0" distR="0" wp14:anchorId="7E620CD8" wp14:editId="2A9611B7">
+            <wp:extent cx="5274310" cy="1478280"/>
+            <wp:effectExtent l="0" t="0" r="2540" b="7620"/>
+            <wp:docPr id="16" name="图片 16"/>
+            <wp:cNvGraphicFramePr>
+              <a:graphicFrameLocks xmlns:a="http://schemas.openxmlformats.org/drawingml/2006/main" noChangeAspect="1"/>
+            </wp:cNvGraphicFramePr>
+            <a:graphic xmlns:a="http://schemas.openxmlformats.org/drawingml/2006/main">
+              <a:graphicData uri="http://schemas.openxmlformats.org/drawingml/2006/picture">
+                <pic:pic xmlns:pic="http://schemas.openxmlformats.org/drawingml/2006/picture">
+                  <pic:nvPicPr>
+                    <pic:cNvPr id="0" name="Picture 23"/>
+                    <pic:cNvPicPr>
+                      <a:picLocks noChangeAspect="1" noChangeArrowheads="1"/>
+                    </pic:cNvPicPr>
+                  </pic:nvPicPr>
+                  <pic:blipFill>
+                    <a:blip r:embed="rId11">
+                      <a:extLst>
+                        <a:ext uri="{28A0092B-C50C-407E-A947-70E740481C1C}">
+                          <a14:useLocalDpi xmlns:a14="http://schemas.microsoft.com/office/drawing/2010/main" val="0"/>
+                        </a:ext>
+                      </a:extLst>
+                    </a:blip>
+                    <a:srcRect/>
+                    <a:stretch>
+                      <a:fillRect/>
+                    </a:stretch>
+                  </pic:blipFill>
+                  <pic:spPr bwMode="auto">
+                    <a:xfrm>
+                      <a:off x="0" y="0"/>
+                      <a:ext cx="5274310" cy="1478280"/>
+                    </a:xfrm>
+                    <a:prstGeom prst="rect">
+                      <a:avLst/>
+                    </a:prstGeom>
+                    <a:noFill/>
+                    <a:ln>
+                      <a:noFill/>
+                    </a:ln>
+                  </pic:spPr>
+                </pic:pic>
+              </a:graphicData>
+            </a:graphic>
+          </wp:inline>
+        </w:drawing>
+      </w:r>
+    </w:p>
+    <w:p>
+      <w:pPr>
+        <w:pStyle w:val="a3"/>
+        <w:ind w:left="420" w:firstLineChars="0" w:firstLine="0"/>
+        <w:rPr>
+          <w:rFonts w:ascii="楷体" w:eastAsia="楷体" w:hAnsi="楷体"/>
+          <w:sz w:val="28"/>
+        </w:rPr>
+      </w:pPr>
+      <w:r>
+        <w:rPr>
+          <w:noProof/>
+        </w:rPr>
+        <w:drawing>
+          <wp:inline distT="0" distB="0" distL="0" distR="0" wp14:anchorId="08B1800C" wp14:editId="7C62D46C">
+            <wp:extent cx="5731237" cy="4165600"/>
+            <wp:effectExtent l="0" t="0" r="3175" b="6350"/>
+            <wp:docPr id="17" name="图片 17"/>
+            <wp:cNvGraphicFramePr>
+              <a:graphicFrameLocks xmlns:a="http://schemas.openxmlformats.org/drawingml/2006/main" noChangeAspect="1"/>
+            </wp:cNvGraphicFramePr>
+            <a:graphic xmlns:a="http://schemas.openxmlformats.org/drawingml/2006/main">
+              <a:graphicData uri="http://schemas.openxmlformats.org/drawingml/2006/picture">
+                <pic:pic xmlns:pic="http://schemas.openxmlformats.org/drawingml/2006/picture">
+                  <pic:nvPicPr>
+                    <pic:cNvPr id="0" name="Picture 25"/>
+                    <pic:cNvPicPr>
+                      <a:picLocks noChangeAspect="1" noChangeArrowheads="1"/>
+                    </pic:cNvPicPr>
+                  </pic:nvPicPr>
+                  <pic:blipFill>
+                    <a:blip r:embed="rId12">
+                      <a:extLst>
+                        <a:ext uri="{28A0092B-C50C-407E-A947-70E740481C1C}">
+                          <a14:useLocalDpi xmlns:a14="http://schemas.microsoft.com/office/drawing/2010/main" val="0"/>
+                        </a:ext>
+                      </a:extLst>
+                    </a:blip>
+                    <a:srcRect/>
+                    <a:stretch>
+                      <a:fillRect/>
+                    </a:stretch>
+                  </pic:blipFill>
+                  <pic:spPr bwMode="auto">
+                    <a:xfrm>
+                      <a:off x="0" y="0"/>
+                      <a:ext cx="5738780" cy="4171083"/>
+                    </a:xfrm>
+                    <a:prstGeom prst="rect">
+                      <a:avLst/>
+                    </a:prstGeom>
+                    <a:noFill/>
+                    <a:ln>
+                      <a:noFill/>
+                    </a:ln>
+                  </pic:spPr>
+                </pic:pic>
+              </a:graphicData>
+            </a:graphic>
+          </wp:inline>
+        </w:drawing>
       </w:r>
     </w:p>
     <w:p>
@@ -1780,18 +2790,147 @@
           <w:rFonts w:ascii="楷体" w:eastAsia="楷体" w:hAnsi="楷体" w:hint="eastAsia"/>
           <w:sz w:val="28"/>
         </w:rPr>
-        <w:t>输出结果文件的部分截图</w:t>
-      </w:r>
-    </w:p>
-    <w:p>
-      <w:pPr>
-        <w:pStyle w:val="a3"/>
-        <w:ind w:left="420" w:firstLineChars="0" w:firstLine="0"/>
-        <w:rPr>
-          <w:rFonts w:ascii="楷体" w:eastAsia="楷体" w:hAnsi="楷体" w:hint="eastAsia"/>
-          <w:sz w:val="28"/>
-        </w:rPr>
-      </w:pPr>
+        <w:lastRenderedPageBreak/>
+        <w:t>本机实现后将jar包传到集群进行测试并</w:t>
+      </w:r>
+      <w:r>
+        <w:rPr>
+          <w:rFonts w:ascii="楷体" w:eastAsia="楷体" w:hAnsi="楷体" w:hint="eastAsia"/>
+          <w:sz w:val="28"/>
+        </w:rPr>
+        <w:t>检查</w:t>
+      </w:r>
+      <w:r>
+        <w:rPr>
+          <w:rFonts w:ascii="楷体" w:eastAsia="楷体" w:hAnsi="楷体" w:hint="eastAsia"/>
+          <w:sz w:val="28"/>
+        </w:rPr>
+        <w:t>输出文件</w:t>
+      </w:r>
+    </w:p>
+    <w:p>
+      <w:pPr>
+        <w:pStyle w:val="a3"/>
+        <w:rPr>
+          <w:rFonts w:ascii="楷体" w:eastAsia="楷体" w:hAnsi="楷体"/>
+          <w:sz w:val="28"/>
+        </w:rPr>
+      </w:pPr>
+      <w:r>
+        <w:rPr>
+          <w:noProof/>
+        </w:rPr>
+        <w:drawing>
+          <wp:inline distT="0" distB="0" distL="0" distR="0" wp14:anchorId="6897CC8C" wp14:editId="26150024">
+            <wp:extent cx="5052780" cy="3403600"/>
+            <wp:effectExtent l="0" t="0" r="0" b="6350"/>
+            <wp:docPr id="3" name="图片 3"/>
+            <wp:cNvGraphicFramePr>
+              <a:graphicFrameLocks xmlns:a="http://schemas.openxmlformats.org/drawingml/2006/main" noChangeAspect="1"/>
+            </wp:cNvGraphicFramePr>
+            <a:graphic xmlns:a="http://schemas.openxmlformats.org/drawingml/2006/main">
+              <a:graphicData uri="http://schemas.openxmlformats.org/drawingml/2006/picture">
+                <pic:pic xmlns:pic="http://schemas.openxmlformats.org/drawingml/2006/picture">
+                  <pic:nvPicPr>
+                    <pic:cNvPr id="0" name="Picture 3"/>
+                    <pic:cNvPicPr>
+                      <a:picLocks noChangeAspect="1" noChangeArrowheads="1"/>
+                    </pic:cNvPicPr>
+                  </pic:nvPicPr>
+                  <pic:blipFill>
+                    <a:blip r:embed="rId13">
+                      <a:extLst>
+                        <a:ext uri="{28A0092B-C50C-407E-A947-70E740481C1C}">
+                          <a14:useLocalDpi xmlns:a14="http://schemas.microsoft.com/office/drawing/2010/main" val="0"/>
+                        </a:ext>
+                      </a:extLst>
+                    </a:blip>
+                    <a:srcRect/>
+                    <a:stretch>
+                      <a:fillRect/>
+                    </a:stretch>
+                  </pic:blipFill>
+                  <pic:spPr bwMode="auto">
+                    <a:xfrm>
+                      <a:off x="0" y="0"/>
+                      <a:ext cx="5060350" cy="3408699"/>
+                    </a:xfrm>
+                    <a:prstGeom prst="rect">
+                      <a:avLst/>
+                    </a:prstGeom>
+                    <a:noFill/>
+                    <a:ln>
+                      <a:noFill/>
+                    </a:ln>
+                  </pic:spPr>
+                </pic:pic>
+              </a:graphicData>
+            </a:graphic>
+          </wp:inline>
+        </w:drawing>
+      </w:r>
+    </w:p>
+    <w:p>
+      <w:pPr>
+        <w:pStyle w:val="a3"/>
+        <w:rPr>
+          <w:rFonts w:ascii="楷体" w:eastAsia="楷体" w:hAnsi="楷体" w:hint="eastAsia"/>
+          <w:sz w:val="28"/>
+        </w:rPr>
+      </w:pPr>
+      <w:r>
+        <w:rPr>
+          <w:noProof/>
+        </w:rPr>
+        <w:drawing>
+          <wp:inline distT="0" distB="0" distL="0" distR="0" wp14:anchorId="0BF81143" wp14:editId="20FB80C1">
+            <wp:extent cx="5041900" cy="1155764"/>
+            <wp:effectExtent l="0" t="0" r="6350" b="6350"/>
+            <wp:docPr id="6" name="图片 6"/>
+            <wp:cNvGraphicFramePr>
+              <a:graphicFrameLocks xmlns:a="http://schemas.openxmlformats.org/drawingml/2006/main" noChangeAspect="1"/>
+            </wp:cNvGraphicFramePr>
+            <a:graphic xmlns:a="http://schemas.openxmlformats.org/drawingml/2006/main">
+              <a:graphicData uri="http://schemas.openxmlformats.org/drawingml/2006/picture">
+                <pic:pic xmlns:pic="http://schemas.openxmlformats.org/drawingml/2006/picture">
+                  <pic:nvPicPr>
+                    <pic:cNvPr id="0" name="Picture 5"/>
+                    <pic:cNvPicPr>
+                      <a:picLocks noChangeAspect="1" noChangeArrowheads="1"/>
+                    </pic:cNvPicPr>
+                  </pic:nvPicPr>
+                  <pic:blipFill>
+                    <a:blip r:embed="rId14">
+                      <a:extLst>
+                        <a:ext uri="{28A0092B-C50C-407E-A947-70E740481C1C}">
+                          <a14:useLocalDpi xmlns:a14="http://schemas.microsoft.com/office/drawing/2010/main" val="0"/>
+                        </a:ext>
+                      </a:extLst>
+                    </a:blip>
+                    <a:srcRect/>
+                    <a:stretch>
+                      <a:fillRect/>
+                    </a:stretch>
+                  </pic:blipFill>
+                  <pic:spPr bwMode="auto">
+                    <a:xfrm>
+                      <a:off x="0" y="0"/>
+                      <a:ext cx="5071719" cy="1162599"/>
+                    </a:xfrm>
+                    <a:prstGeom prst="rect">
+                      <a:avLst/>
+                    </a:prstGeom>
+                    <a:noFill/>
+                    <a:ln>
+                      <a:noFill/>
+                    </a:ln>
+                  </pic:spPr>
+                </pic:pic>
+              </a:graphicData>
+            </a:graphic>
+          </wp:inline>
+        </w:drawing>
+      </w:r>
     </w:p>
     <w:p>
       <w:pPr>
@@ -1802,17 +2941,295 @@
         </w:numPr>
         <w:ind w:firstLineChars="0"/>
         <w:rPr>
-          <w:rFonts w:ascii="楷体" w:eastAsia="楷体" w:hAnsi="楷体"/>
-          <w:sz w:val="28"/>
-        </w:rPr>
-      </w:pPr>
-      <w:r>
-        <w:rPr>
-          <w:rFonts w:ascii="楷体" w:eastAsia="楷体" w:hAnsi="楷体" w:hint="eastAsia"/>
-          <w:sz w:val="28"/>
-        </w:rPr>
-        <w:t>“江湖”、“风雪”两个单词的输出结果</w:t>
-      </w:r>
+          <w:rFonts w:ascii="楷体" w:eastAsia="楷体" w:hAnsi="楷体" w:hint="eastAsia"/>
+          <w:sz w:val="28"/>
+        </w:rPr>
+      </w:pPr>
+      <w:r>
+        <w:rPr>
+          <w:rFonts w:ascii="楷体" w:eastAsia="楷体" w:hAnsi="楷体" w:hint="eastAsia"/>
+          <w:sz w:val="28"/>
+        </w:rPr>
+        <w:t>输出</w:t>
+      </w:r>
+      <w:r>
+        <w:rPr>
+          <w:rFonts w:ascii="楷体" w:eastAsia="楷体" w:hAnsi="楷体" w:hint="eastAsia"/>
+          <w:sz w:val="28"/>
+        </w:rPr>
+        <w:t>结果文件的部分截图</w:t>
+      </w:r>
+    </w:p>
+    <w:p>
+      <w:pPr>
+        <w:pStyle w:val="a3"/>
+        <w:ind w:left="420" w:firstLineChars="0" w:firstLine="0"/>
+        <w:rPr>
+          <w:rFonts w:ascii="楷体" w:eastAsia="楷体" w:hAnsi="楷体"/>
+          <w:sz w:val="28"/>
+        </w:rPr>
+      </w:pPr>
+      <w:r>
+        <w:rPr>
+          <w:rFonts w:ascii="楷体" w:eastAsia="楷体" w:hAnsi="楷体" w:hint="eastAsia"/>
+          <w:sz w:val="28"/>
+        </w:rPr>
+        <w:t>输出文件内容过多，为了便于查看，我把他们重定向到txt文件，这样也方便用vim进行搜索</w:t>
+      </w:r>
+    </w:p>
+    <w:p>
+      <w:pPr>
+        <w:pStyle w:val="a3"/>
+        <w:ind w:left="420" w:firstLineChars="0" w:firstLine="0"/>
+        <w:rPr>
+          <w:rFonts w:ascii="楷体" w:eastAsia="楷体" w:hAnsi="楷体"/>
+          <w:sz w:val="28"/>
+        </w:rPr>
+      </w:pPr>
+      <w:r>
+        <w:rPr>
+          <w:noProof/>
+        </w:rPr>
+        <w:drawing>
+          <wp:inline distT="0" distB="0" distL="0" distR="0" wp14:anchorId="53FF73AD" wp14:editId="25616145">
+            <wp:extent cx="5035550" cy="2425625"/>
+            <wp:effectExtent l="0" t="0" r="0" b="0"/>
+            <wp:docPr id="2" name="图片 2"/>
+            <wp:cNvGraphicFramePr>
+              <a:graphicFrameLocks xmlns:a="http://schemas.openxmlformats.org/drawingml/2006/main" noChangeAspect="1"/>
+            </wp:cNvGraphicFramePr>
+            <a:graphic xmlns:a="http://schemas.openxmlformats.org/drawingml/2006/main">
+              <a:graphicData uri="http://schemas.openxmlformats.org/drawingml/2006/picture">
+                <pic:pic xmlns:pic="http://schemas.openxmlformats.org/drawingml/2006/picture">
+                  <pic:nvPicPr>
+                    <pic:cNvPr id="0" name="Picture 1"/>
+                    <pic:cNvPicPr>
+                      <a:picLocks noChangeAspect="1" noChangeArrowheads="1"/>
+                    </pic:cNvPicPr>
+                  </pic:nvPicPr>
+                  <pic:blipFill>
+                    <a:blip r:embed="rId15">
+                      <a:extLst>
+                        <a:ext uri="{28A0092B-C50C-407E-A947-70E740481C1C}">
+                          <a14:useLocalDpi xmlns:a14="http://schemas.microsoft.com/office/drawing/2010/main" val="0"/>
+                        </a:ext>
+                      </a:extLst>
+                    </a:blip>
+                    <a:srcRect/>
+                    <a:stretch>
+                      <a:fillRect/>
+                    </a:stretch>
+                  </pic:blipFill>
+                  <pic:spPr bwMode="auto">
+                    <a:xfrm>
+                      <a:off x="0" y="0"/>
+                      <a:ext cx="5091747" cy="2452695"/>
+                    </a:xfrm>
+                    <a:prstGeom prst="rect">
+                      <a:avLst/>
+                    </a:prstGeom>
+                    <a:noFill/>
+                    <a:ln>
+                      <a:noFill/>
+                    </a:ln>
+                  </pic:spPr>
+                </pic:pic>
+              </a:graphicData>
+            </a:graphic>
+          </wp:inline>
+        </w:drawing>
+      </w:r>
+    </w:p>
+    <w:p>
+      <w:pPr>
+        <w:pStyle w:val="a3"/>
+        <w:ind w:left="420" w:firstLineChars="0" w:firstLine="0"/>
+        <w:rPr>
+          <w:rFonts w:ascii="楷体" w:eastAsia="楷体" w:hAnsi="楷体"/>
+          <w:sz w:val="28"/>
+        </w:rPr>
+      </w:pPr>
+      <w:r>
+        <w:rPr>
+          <w:rFonts w:ascii="楷体" w:eastAsia="楷体" w:hAnsi="楷体" w:hint="eastAsia"/>
+          <w:sz w:val="28"/>
+        </w:rPr>
+        <w:lastRenderedPageBreak/>
+        <w:t>查看part-00000部分截图:</w:t>
+      </w:r>
+    </w:p>
+    <w:p>
+      <w:pPr>
+        <w:pStyle w:val="a3"/>
+        <w:ind w:left="420" w:firstLineChars="0" w:firstLine="0"/>
+        <w:rPr>
+          <w:rFonts w:ascii="楷体" w:eastAsia="楷体" w:hAnsi="楷体"/>
+          <w:sz w:val="28"/>
+        </w:rPr>
+      </w:pPr>
+      <w:r>
+        <w:rPr>
+          <w:noProof/>
+        </w:rPr>
+        <w:drawing>
+          <wp:inline distT="0" distB="0" distL="0" distR="0" wp14:anchorId="540F04EB" wp14:editId="0ED41634">
+            <wp:extent cx="5274310" cy="3193415"/>
+            <wp:effectExtent l="0" t="0" r="2540" b="6985"/>
+            <wp:docPr id="7" name="图片 7"/>
+            <wp:cNvGraphicFramePr>
+              <a:graphicFrameLocks xmlns:a="http://schemas.openxmlformats.org/drawingml/2006/main" noChangeAspect="1"/>
+            </wp:cNvGraphicFramePr>
+            <a:graphic xmlns:a="http://schemas.openxmlformats.org/drawingml/2006/main">
+              <a:graphicData uri="http://schemas.openxmlformats.org/drawingml/2006/picture">
+                <pic:pic xmlns:pic="http://schemas.openxmlformats.org/drawingml/2006/picture">
+                  <pic:nvPicPr>
+                    <pic:cNvPr id="0" name="Picture 7"/>
+                    <pic:cNvPicPr>
+                      <a:picLocks noChangeAspect="1" noChangeArrowheads="1"/>
+                    </pic:cNvPicPr>
+                  </pic:nvPicPr>
+                  <pic:blipFill>
+                    <a:blip r:embed="rId16">
+                      <a:extLst>
+                        <a:ext uri="{28A0092B-C50C-407E-A947-70E740481C1C}">
+                          <a14:useLocalDpi xmlns:a14="http://schemas.microsoft.com/office/drawing/2010/main" val="0"/>
+                        </a:ext>
+                      </a:extLst>
+                    </a:blip>
+                    <a:srcRect/>
+                    <a:stretch>
+                      <a:fillRect/>
+                    </a:stretch>
+                  </pic:blipFill>
+                  <pic:spPr bwMode="auto">
+                    <a:xfrm>
+                      <a:off x="0" y="0"/>
+                      <a:ext cx="5274310" cy="3193415"/>
+                    </a:xfrm>
+                    <a:prstGeom prst="rect">
+                      <a:avLst/>
+                    </a:prstGeom>
+                    <a:noFill/>
+                    <a:ln>
+                      <a:noFill/>
+                    </a:ln>
+                  </pic:spPr>
+                </pic:pic>
+              </a:graphicData>
+            </a:graphic>
+          </wp:inline>
+        </w:drawing>
+      </w:r>
+    </w:p>
+    <w:p>
+      <w:pPr>
+        <w:pStyle w:val="a3"/>
+        <w:ind w:left="420" w:firstLineChars="0" w:firstLine="0"/>
+        <w:rPr>
+          <w:rFonts w:ascii="楷体" w:eastAsia="楷体" w:hAnsi="楷体"/>
+          <w:sz w:val="28"/>
+        </w:rPr>
+      </w:pPr>
+      <w:r>
+        <w:rPr>
+          <w:rFonts w:ascii="楷体" w:eastAsia="楷体" w:hAnsi="楷体" w:hint="eastAsia"/>
+          <w:sz w:val="28"/>
+        </w:rPr>
+        <w:t>查看part-00002部分截图:</w:t>
+      </w:r>
+    </w:p>
+    <w:p>
+      <w:pPr>
+        <w:pStyle w:val="a3"/>
+        <w:ind w:left="420" w:firstLineChars="0" w:firstLine="0"/>
+        <w:rPr>
+          <w:rFonts w:ascii="楷体" w:eastAsia="楷体" w:hAnsi="楷体"/>
+          <w:sz w:val="28"/>
+        </w:rPr>
+      </w:pPr>
+      <w:r>
+        <w:rPr>
+          <w:noProof/>
+        </w:rPr>
+        <w:drawing>
+          <wp:inline distT="0" distB="0" distL="0" distR="0" wp14:anchorId="5349D891" wp14:editId="6C6372EB">
+            <wp:extent cx="5274310" cy="3100705"/>
+            <wp:effectExtent l="0" t="0" r="2540" b="4445"/>
+            <wp:docPr id="8" name="图片 8"/>
+            <wp:cNvGraphicFramePr>
+              <a:graphicFrameLocks xmlns:a="http://schemas.openxmlformats.org/drawingml/2006/main" noChangeAspect="1"/>
+            </wp:cNvGraphicFramePr>
+            <a:graphic xmlns:a="http://schemas.openxmlformats.org/drawingml/2006/main">
+              <a:graphicData uri="http://schemas.openxmlformats.org/drawingml/2006/picture">
+                <pic:pic xmlns:pic="http://schemas.openxmlformats.org/drawingml/2006/picture">
+                  <pic:nvPicPr>
+                    <pic:cNvPr id="0" name="Picture 9"/>
+                    <pic:cNvPicPr>
+                      <a:picLocks noChangeAspect="1" noChangeArrowheads="1"/>
+                    </pic:cNvPicPr>
+                  </pic:nvPicPr>
+                  <pic:blipFill>
+                    <a:blip r:embed="rId17">
+                      <a:extLst>
+                        <a:ext uri="{28A0092B-C50C-407E-A947-70E740481C1C}">
+                          <a14:useLocalDpi xmlns:a14="http://schemas.microsoft.com/office/drawing/2010/main" val="0"/>
+                        </a:ext>
+                      </a:extLst>
+                    </a:blip>
+                    <a:srcRect/>
+                    <a:stretch>
+                      <a:fillRect/>
+                    </a:stretch>
+                  </pic:blipFill>
+                  <pic:spPr bwMode="auto">
+                    <a:xfrm>
+                      <a:off x="0" y="0"/>
+                      <a:ext cx="5274310" cy="3100705"/>
+                    </a:xfrm>
+                    <a:prstGeom prst="rect">
+                      <a:avLst/>
+                    </a:prstGeom>
+                    <a:noFill/>
+                    <a:ln>
+                      <a:noFill/>
+                    </a:ln>
+                  </pic:spPr>
+                </pic:pic>
+              </a:graphicData>
+            </a:graphic>
+          </wp:inline>
+        </w:drawing>
+      </w:r>
+    </w:p>
+    <w:p>
+      <w:pPr>
+        <w:pStyle w:val="a3"/>
+        <w:ind w:left="420" w:firstLineChars="0" w:firstLine="0"/>
+        <w:rPr>
+          <w:rFonts w:ascii="楷体" w:eastAsia="楷体" w:hAnsi="楷体"/>
+          <w:sz w:val="28"/>
+        </w:rPr>
+      </w:pPr>
+    </w:p>
+    <w:p>
+      <w:pPr>
+        <w:pStyle w:val="a3"/>
+        <w:ind w:left="420" w:firstLineChars="0" w:firstLine="0"/>
+        <w:rPr>
+          <w:rFonts w:ascii="楷体" w:eastAsia="楷体" w:hAnsi="楷体"/>
+          <w:sz w:val="28"/>
+        </w:rPr>
+      </w:pPr>
+    </w:p>
+    <w:p>
+      <w:pPr>
+        <w:pStyle w:val="a3"/>
+        <w:ind w:left="420" w:firstLineChars="0" w:firstLine="0"/>
+        <w:rPr>
+          <w:rFonts w:ascii="楷体" w:eastAsia="楷体" w:hAnsi="楷体"/>
+          <w:sz w:val="28"/>
+        </w:rPr>
+      </w:pPr>
     </w:p>
     <w:p>
       <w:pPr>
@@ -1839,23 +3256,177 @@
       </w:pPr>
       <w:r>
         <w:rPr>
-          <w:rFonts w:ascii="楷体" w:eastAsia="楷体" w:hAnsi="楷体"/>
-          <w:sz w:val="28"/>
-        </w:rPr>
-        <w:t>WebUI执行报告</w:t>
-      </w:r>
-      <w:r>
-        <w:rPr>
-          <w:rFonts w:ascii="楷体" w:eastAsia="楷体" w:hAnsi="楷体" w:hint="eastAsia"/>
-          <w:sz w:val="28"/>
-        </w:rPr>
-        <w:t>截图</w:t>
-      </w:r>
-    </w:p>
-    <w:p>
-      <w:pPr>
-        <w:pStyle w:val="a3"/>
-        <w:ind w:firstLine="560"/>
+          <w:rFonts w:ascii="楷体" w:eastAsia="楷体" w:hAnsi="楷体" w:hint="eastAsia"/>
+          <w:sz w:val="28"/>
+        </w:rPr>
+        <w:lastRenderedPageBreak/>
+        <w:t>“江湖”、“风雪”两个单词的输出结果</w:t>
+      </w:r>
+    </w:p>
+    <w:p>
+      <w:pPr>
+        <w:pStyle w:val="a3"/>
+        <w:ind w:left="420" w:firstLineChars="0" w:firstLine="0"/>
+        <w:rPr>
+          <w:rFonts w:ascii="楷体" w:eastAsia="楷体" w:hAnsi="楷体"/>
+          <w:sz w:val="28"/>
+        </w:rPr>
+      </w:pPr>
+      <w:r>
+        <w:rPr>
+          <w:rFonts w:ascii="楷体" w:eastAsia="楷体" w:hAnsi="楷体" w:hint="eastAsia"/>
+          <w:sz w:val="28"/>
+        </w:rPr>
+        <w:t>“江湖”:</w:t>
+      </w:r>
+    </w:p>
+    <w:p>
+      <w:pPr>
+        <w:pStyle w:val="a3"/>
+        <w:ind w:left="420" w:firstLineChars="0" w:firstLine="0"/>
+        <w:rPr>
+          <w:rFonts w:ascii="楷体" w:eastAsia="楷体" w:hAnsi="楷体" w:hint="eastAsia"/>
+          <w:sz w:val="28"/>
+        </w:rPr>
+      </w:pPr>
+      <w:r>
+        <w:rPr>
+          <w:noProof/>
+        </w:rPr>
+        <w:drawing>
+          <wp:inline distT="0" distB="0" distL="0" distR="0" wp14:anchorId="33B8A2C0" wp14:editId="49F78B54">
+            <wp:extent cx="5274310" cy="2911475"/>
+            <wp:effectExtent l="0" t="0" r="2540" b="3175"/>
+            <wp:docPr id="9" name="图片 9"/>
+            <wp:cNvGraphicFramePr>
+              <a:graphicFrameLocks xmlns:a="http://schemas.openxmlformats.org/drawingml/2006/main" noChangeAspect="1"/>
+            </wp:cNvGraphicFramePr>
+            <a:graphic xmlns:a="http://schemas.openxmlformats.org/drawingml/2006/main">
+              <a:graphicData uri="http://schemas.openxmlformats.org/drawingml/2006/picture">
+                <pic:pic xmlns:pic="http://schemas.openxmlformats.org/drawingml/2006/picture">
+                  <pic:nvPicPr>
+                    <pic:cNvPr id="0" name="Picture 11"/>
+                    <pic:cNvPicPr>
+                      <a:picLocks noChangeAspect="1" noChangeArrowheads="1"/>
+                    </pic:cNvPicPr>
+                  </pic:nvPicPr>
+                  <pic:blipFill>
+                    <a:blip r:embed="rId18">
+                      <a:extLst>
+                        <a:ext uri="{28A0092B-C50C-407E-A947-70E740481C1C}">
+                          <a14:useLocalDpi xmlns:a14="http://schemas.microsoft.com/office/drawing/2010/main" val="0"/>
+                        </a:ext>
+                      </a:extLst>
+                    </a:blip>
+                    <a:srcRect/>
+                    <a:stretch>
+                      <a:fillRect/>
+                    </a:stretch>
+                  </pic:blipFill>
+                  <pic:spPr bwMode="auto">
+                    <a:xfrm>
+                      <a:off x="0" y="0"/>
+                      <a:ext cx="5274310" cy="2911475"/>
+                    </a:xfrm>
+                    <a:prstGeom prst="rect">
+                      <a:avLst/>
+                    </a:prstGeom>
+                    <a:noFill/>
+                    <a:ln>
+                      <a:noFill/>
+                    </a:ln>
+                  </pic:spPr>
+                </pic:pic>
+              </a:graphicData>
+            </a:graphic>
+          </wp:inline>
+        </w:drawing>
+      </w:r>
+    </w:p>
+    <w:p>
+      <w:pPr>
+        <w:pStyle w:val="a3"/>
+        <w:ind w:left="420" w:firstLineChars="0" w:firstLine="0"/>
+        <w:rPr>
+          <w:rFonts w:ascii="楷体" w:eastAsia="楷体" w:hAnsi="楷体"/>
+          <w:sz w:val="28"/>
+        </w:rPr>
+      </w:pPr>
+      <w:r>
+        <w:rPr>
+          <w:rFonts w:ascii="楷体" w:eastAsia="楷体" w:hAnsi="楷体" w:hint="eastAsia"/>
+          <w:sz w:val="28"/>
+        </w:rPr>
+        <w:t>“风雪”:</w:t>
+      </w:r>
+    </w:p>
+    <w:p>
+      <w:pPr>
+        <w:pStyle w:val="a3"/>
+        <w:ind w:left="420" w:firstLineChars="0" w:firstLine="0"/>
+        <w:rPr>
+          <w:rFonts w:ascii="楷体" w:eastAsia="楷体" w:hAnsi="楷体"/>
+          <w:sz w:val="28"/>
+        </w:rPr>
+      </w:pPr>
+      <w:r>
+        <w:rPr>
+          <w:noProof/>
+        </w:rPr>
+        <w:drawing>
+          <wp:inline distT="0" distB="0" distL="0" distR="0" wp14:anchorId="00B26B7A" wp14:editId="44EF9371">
+            <wp:extent cx="5274310" cy="2058670"/>
+            <wp:effectExtent l="0" t="0" r="2540" b="0"/>
+            <wp:docPr id="10" name="图片 10"/>
+            <wp:cNvGraphicFramePr>
+              <a:graphicFrameLocks xmlns:a="http://schemas.openxmlformats.org/drawingml/2006/main" noChangeAspect="1"/>
+            </wp:cNvGraphicFramePr>
+            <a:graphic xmlns:a="http://schemas.openxmlformats.org/drawingml/2006/main">
+              <a:graphicData uri="http://schemas.openxmlformats.org/drawingml/2006/picture">
+                <pic:pic xmlns:pic="http://schemas.openxmlformats.org/drawingml/2006/picture">
+                  <pic:nvPicPr>
+                    <pic:cNvPr id="0" name="Picture 13"/>
+                    <pic:cNvPicPr>
+                      <a:picLocks noChangeAspect="1" noChangeArrowheads="1"/>
+                    </pic:cNvPicPr>
+                  </pic:nvPicPr>
+                  <pic:blipFill>
+                    <a:blip r:embed="rId19">
+                      <a:extLst>
+                        <a:ext uri="{28A0092B-C50C-407E-A947-70E740481C1C}">
+                          <a14:useLocalDpi xmlns:a14="http://schemas.microsoft.com/office/drawing/2010/main" val="0"/>
+                        </a:ext>
+                      </a:extLst>
+                    </a:blip>
+                    <a:srcRect/>
+                    <a:stretch>
+                      <a:fillRect/>
+                    </a:stretch>
+                  </pic:blipFill>
+                  <pic:spPr bwMode="auto">
+                    <a:xfrm>
+                      <a:off x="0" y="0"/>
+                      <a:ext cx="5274310" cy="2058670"/>
+                    </a:xfrm>
+                    <a:prstGeom prst="rect">
+                      <a:avLst/>
+                    </a:prstGeom>
+                    <a:noFill/>
+                    <a:ln>
+                      <a:noFill/>
+                    </a:ln>
+                  </pic:spPr>
+                </pic:pic>
+              </a:graphicData>
+            </a:graphic>
+          </wp:inline>
+        </w:drawing>
+      </w:r>
+    </w:p>
+    <w:p>
+      <w:pPr>
+        <w:pStyle w:val="a3"/>
+        <w:ind w:left="420" w:firstLineChars="0" w:firstLine="0"/>
         <w:rPr>
           <w:rFonts w:ascii="楷体" w:eastAsia="楷体" w:hAnsi="楷体" w:hint="eastAsia"/>
           <w:sz w:val="28"/>
@@ -1871,7 +3442,169 @@
         </w:numPr>
         <w:ind w:firstLineChars="0"/>
         <w:rPr>
-          <w:rFonts w:ascii="楷体" w:eastAsia="楷体" w:hAnsi="楷体" w:hint="eastAsia"/>
+          <w:rFonts w:ascii="楷体" w:eastAsia="楷体" w:hAnsi="楷体"/>
+          <w:sz w:val="28"/>
+        </w:rPr>
+      </w:pPr>
+      <w:r>
+        <w:rPr>
+          <w:rFonts w:ascii="楷体" w:eastAsia="楷体" w:hAnsi="楷体"/>
+          <w:sz w:val="28"/>
+        </w:rPr>
+        <w:t>WebUI执行报告</w:t>
+      </w:r>
+      <w:r>
+        <w:rPr>
+          <w:rFonts w:ascii="楷体" w:eastAsia="楷体" w:hAnsi="楷体" w:hint="eastAsia"/>
+          <w:sz w:val="28"/>
+        </w:rPr>
+        <w:t>截图</w:t>
+      </w:r>
+    </w:p>
+    <w:p>
+      <w:pPr>
+        <w:pStyle w:val="a3"/>
+        <w:rPr>
+          <w:rFonts w:ascii="楷体" w:eastAsia="楷体" w:hAnsi="楷体"/>
+          <w:sz w:val="28"/>
+        </w:rPr>
+      </w:pPr>
+      <w:r>
+        <w:rPr>
+          <w:noProof/>
+        </w:rPr>
+        <w:drawing>
+          <wp:inline distT="0" distB="0" distL="0" distR="0" wp14:anchorId="62383E76" wp14:editId="529164DD">
+            <wp:extent cx="5274310" cy="1661160"/>
+            <wp:effectExtent l="0" t="0" r="2540" b="0"/>
+            <wp:docPr id="11" name="图片 11"/>
+            <wp:cNvGraphicFramePr>
+              <a:graphicFrameLocks xmlns:a="http://schemas.openxmlformats.org/drawingml/2006/main" noChangeAspect="1"/>
+            </wp:cNvGraphicFramePr>
+            <a:graphic xmlns:a="http://schemas.openxmlformats.org/drawingml/2006/main">
+              <a:graphicData uri="http://schemas.openxmlformats.org/drawingml/2006/picture">
+                <pic:pic xmlns:pic="http://schemas.openxmlformats.org/drawingml/2006/picture">
+                  <pic:nvPicPr>
+                    <pic:cNvPr id="0" name="Picture 15"/>
+                    <pic:cNvPicPr>
+                      <a:picLocks noChangeAspect="1" noChangeArrowheads="1"/>
+                    </pic:cNvPicPr>
+                  </pic:nvPicPr>
+                  <pic:blipFill>
+                    <a:blip r:embed="rId20" cstate="print">
+                      <a:extLst>
+                        <a:ext uri="{28A0092B-C50C-407E-A947-70E740481C1C}">
+                          <a14:useLocalDpi xmlns:a14="http://schemas.microsoft.com/office/drawing/2010/main" val="0"/>
+                        </a:ext>
+                      </a:extLst>
+                    </a:blip>
+                    <a:srcRect/>
+                    <a:stretch>
+                      <a:fillRect/>
+                    </a:stretch>
+                  </pic:blipFill>
+                  <pic:spPr bwMode="auto">
+                    <a:xfrm>
+                      <a:off x="0" y="0"/>
+                      <a:ext cx="5274310" cy="1661160"/>
+                    </a:xfrm>
+                    <a:prstGeom prst="rect">
+                      <a:avLst/>
+                    </a:prstGeom>
+                    <a:noFill/>
+                    <a:ln>
+                      <a:noFill/>
+                    </a:ln>
+                  </pic:spPr>
+                </pic:pic>
+              </a:graphicData>
+            </a:graphic>
+          </wp:inline>
+        </w:drawing>
+      </w:r>
+    </w:p>
+    <w:p>
+      <w:pPr>
+        <w:pStyle w:val="a3"/>
+        <w:ind w:firstLine="560"/>
+        <w:rPr>
+          <w:rFonts w:ascii="楷体" w:eastAsia="楷体" w:hAnsi="楷体" w:hint="eastAsia"/>
+          <w:sz w:val="28"/>
+        </w:rPr>
+      </w:pPr>
+    </w:p>
+    <w:p>
+      <w:pPr>
+        <w:pStyle w:val="a3"/>
+        <w:rPr>
+          <w:rFonts w:ascii="楷体" w:eastAsia="楷体" w:hAnsi="楷体" w:hint="eastAsia"/>
+          <w:sz w:val="28"/>
+        </w:rPr>
+      </w:pPr>
+      <w:r>
+        <w:rPr>
+          <w:noProof/>
+        </w:rPr>
+        <w:drawing>
+          <wp:inline distT="0" distB="0" distL="0" distR="0" wp14:anchorId="1CB01A0E" wp14:editId="6E3358A1">
+            <wp:extent cx="5274310" cy="2298700"/>
+            <wp:effectExtent l="0" t="0" r="2540" b="6350"/>
+            <wp:docPr id="12" name="图片 12"/>
+            <wp:cNvGraphicFramePr>
+              <a:graphicFrameLocks xmlns:a="http://schemas.openxmlformats.org/drawingml/2006/main" noChangeAspect="1"/>
+            </wp:cNvGraphicFramePr>
+            <a:graphic xmlns:a="http://schemas.openxmlformats.org/drawingml/2006/main">
+              <a:graphicData uri="http://schemas.openxmlformats.org/drawingml/2006/picture">
+                <pic:pic xmlns:pic="http://schemas.openxmlformats.org/drawingml/2006/picture">
+                  <pic:nvPicPr>
+                    <pic:cNvPr id="0" name="Picture 17"/>
+                    <pic:cNvPicPr>
+                      <a:picLocks noChangeAspect="1" noChangeArrowheads="1"/>
+                    </pic:cNvPicPr>
+                  </pic:nvPicPr>
+                  <pic:blipFill>
+                    <a:blip r:embed="rId21" cstate="print">
+                      <a:extLst>
+                        <a:ext uri="{28A0092B-C50C-407E-A947-70E740481C1C}">
+                          <a14:useLocalDpi xmlns:a14="http://schemas.microsoft.com/office/drawing/2010/main" val="0"/>
+                        </a:ext>
+                      </a:extLst>
+                    </a:blip>
+                    <a:srcRect/>
+                    <a:stretch>
+                      <a:fillRect/>
+                    </a:stretch>
+                  </pic:blipFill>
+                  <pic:spPr bwMode="auto">
+                    <a:xfrm>
+                      <a:off x="0" y="0"/>
+                      <a:ext cx="5274310" cy="2298700"/>
+                    </a:xfrm>
+                    <a:prstGeom prst="rect">
+                      <a:avLst/>
+                    </a:prstGeom>
+                    <a:noFill/>
+                    <a:ln>
+                      <a:noFill/>
+                    </a:ln>
+                  </pic:spPr>
+                </pic:pic>
+              </a:graphicData>
+            </a:graphic>
+          </wp:inline>
+        </w:drawing>
+      </w:r>
+    </w:p>
+    <w:p>
+      <w:pPr>
+        <w:pStyle w:val="a3"/>
+        <w:numPr>
+          <w:ilvl w:val="0"/>
+          <w:numId w:val="1"/>
+        </w:numPr>
+        <w:ind w:firstLineChars="0"/>
+        <w:rPr>
+          <w:rFonts w:ascii="楷体" w:eastAsia="楷体" w:hAnsi="楷体"/>
           <w:sz w:val="28"/>
         </w:rPr>
       </w:pPr>
@@ -1882,6 +3615,18 @@
         </w:rPr>
         <w:t>实验总结</w:t>
       </w:r>
+    </w:p>
+    <w:p>
+      <w:pPr>
+        <w:pStyle w:val="a3"/>
+        <w:ind w:left="420" w:firstLineChars="0" w:firstLine="0"/>
+        <w:rPr>
+          <w:rFonts w:ascii="楷体" w:eastAsia="楷体" w:hAnsi="楷体" w:hint="eastAsia"/>
+          <w:sz w:val="28"/>
+        </w:rPr>
+      </w:pPr>
+      <w:bookmarkStart w:id="0" w:name="_GoBack"/>
+      <w:bookmarkEnd w:id="0"/>
     </w:p>
     <w:sectPr>
       <w:pgSz w:w="11906" w:h="16838"/>
@@ -1984,8 +3729,192 @@
       </w:pPr>
     </w:lvl>
   </w:abstractNum>
+  <w:abstractNum w:abstractNumId="1" w15:restartNumberingAfterBreak="0">
+    <w:nsid w:val="6EF33D93"/>
+    <w:multiLevelType w:val="hybridMultilevel"/>
+    <w:tmpl w:val="3BFC8B66"/>
+    <w:lvl w:ilvl="0" w:tplc="042C7B3C">
+      <w:start w:val="1"/>
+      <w:numFmt w:val="decimal"/>
+      <w:lvlText w:val="%1)"/>
+      <w:lvlJc w:val="left"/>
+      <w:pPr>
+        <w:ind w:left="780" w:hanging="360"/>
+      </w:pPr>
+      <w:rPr>
+        <w:rFonts w:hint="default"/>
+      </w:rPr>
+    </w:lvl>
+    <w:lvl w:ilvl="1" w:tplc="04090019" w:tentative="1">
+      <w:start w:val="1"/>
+      <w:numFmt w:val="lowerLetter"/>
+      <w:lvlText w:val="%2)"/>
+      <w:lvlJc w:val="left"/>
+      <w:pPr>
+        <w:ind w:left="1260" w:hanging="420"/>
+      </w:pPr>
+    </w:lvl>
+    <w:lvl w:ilvl="2" w:tplc="0409001B" w:tentative="1">
+      <w:start w:val="1"/>
+      <w:numFmt w:val="lowerRoman"/>
+      <w:lvlText w:val="%3."/>
+      <w:lvlJc w:val="right"/>
+      <w:pPr>
+        <w:ind w:left="1680" w:hanging="420"/>
+      </w:pPr>
+    </w:lvl>
+    <w:lvl w:ilvl="3" w:tplc="0409000F" w:tentative="1">
+      <w:start w:val="1"/>
+      <w:numFmt w:val="decimal"/>
+      <w:lvlText w:val="%4."/>
+      <w:lvlJc w:val="left"/>
+      <w:pPr>
+        <w:ind w:left="2100" w:hanging="420"/>
+      </w:pPr>
+    </w:lvl>
+    <w:lvl w:ilvl="4" w:tplc="04090019" w:tentative="1">
+      <w:start w:val="1"/>
+      <w:numFmt w:val="lowerLetter"/>
+      <w:lvlText w:val="%5)"/>
+      <w:lvlJc w:val="left"/>
+      <w:pPr>
+        <w:ind w:left="2520" w:hanging="420"/>
+      </w:pPr>
+    </w:lvl>
+    <w:lvl w:ilvl="5" w:tplc="0409001B" w:tentative="1">
+      <w:start w:val="1"/>
+      <w:numFmt w:val="lowerRoman"/>
+      <w:lvlText w:val="%6."/>
+      <w:lvlJc w:val="right"/>
+      <w:pPr>
+        <w:ind w:left="2940" w:hanging="420"/>
+      </w:pPr>
+    </w:lvl>
+    <w:lvl w:ilvl="6" w:tplc="0409000F" w:tentative="1">
+      <w:start w:val="1"/>
+      <w:numFmt w:val="decimal"/>
+      <w:lvlText w:val="%7."/>
+      <w:lvlJc w:val="left"/>
+      <w:pPr>
+        <w:ind w:left="3360" w:hanging="420"/>
+      </w:pPr>
+    </w:lvl>
+    <w:lvl w:ilvl="7" w:tplc="04090019" w:tentative="1">
+      <w:start w:val="1"/>
+      <w:numFmt w:val="lowerLetter"/>
+      <w:lvlText w:val="%8)"/>
+      <w:lvlJc w:val="left"/>
+      <w:pPr>
+        <w:ind w:left="3780" w:hanging="420"/>
+      </w:pPr>
+    </w:lvl>
+    <w:lvl w:ilvl="8" w:tplc="0409001B" w:tentative="1">
+      <w:start w:val="1"/>
+      <w:numFmt w:val="lowerRoman"/>
+      <w:lvlText w:val="%9."/>
+      <w:lvlJc w:val="right"/>
+      <w:pPr>
+        <w:ind w:left="4200" w:hanging="420"/>
+      </w:pPr>
+    </w:lvl>
+  </w:abstractNum>
+  <w:abstractNum w:abstractNumId="2" w15:restartNumberingAfterBreak="0">
+    <w:nsid w:val="6F51336B"/>
+    <w:multiLevelType w:val="hybridMultilevel"/>
+    <w:tmpl w:val="46348DF6"/>
+    <w:lvl w:ilvl="0" w:tplc="B1966934">
+      <w:start w:val="1"/>
+      <w:numFmt w:val="decimal"/>
+      <w:lvlText w:val="%1)"/>
+      <w:lvlJc w:val="left"/>
+      <w:pPr>
+        <w:ind w:left="780" w:hanging="360"/>
+      </w:pPr>
+      <w:rPr>
+        <w:rFonts w:hint="default"/>
+      </w:rPr>
+    </w:lvl>
+    <w:lvl w:ilvl="1" w:tplc="04090019" w:tentative="1">
+      <w:start w:val="1"/>
+      <w:numFmt w:val="lowerLetter"/>
+      <w:lvlText w:val="%2)"/>
+      <w:lvlJc w:val="left"/>
+      <w:pPr>
+        <w:ind w:left="1260" w:hanging="420"/>
+      </w:pPr>
+    </w:lvl>
+    <w:lvl w:ilvl="2" w:tplc="0409001B" w:tentative="1">
+      <w:start w:val="1"/>
+      <w:numFmt w:val="lowerRoman"/>
+      <w:lvlText w:val="%3."/>
+      <w:lvlJc w:val="right"/>
+      <w:pPr>
+        <w:ind w:left="1680" w:hanging="420"/>
+      </w:pPr>
+    </w:lvl>
+    <w:lvl w:ilvl="3" w:tplc="0409000F" w:tentative="1">
+      <w:start w:val="1"/>
+      <w:numFmt w:val="decimal"/>
+      <w:lvlText w:val="%4."/>
+      <w:lvlJc w:val="left"/>
+      <w:pPr>
+        <w:ind w:left="2100" w:hanging="420"/>
+      </w:pPr>
+    </w:lvl>
+    <w:lvl w:ilvl="4" w:tplc="04090019" w:tentative="1">
+      <w:start w:val="1"/>
+      <w:numFmt w:val="lowerLetter"/>
+      <w:lvlText w:val="%5)"/>
+      <w:lvlJc w:val="left"/>
+      <w:pPr>
+        <w:ind w:left="2520" w:hanging="420"/>
+      </w:pPr>
+    </w:lvl>
+    <w:lvl w:ilvl="5" w:tplc="0409001B" w:tentative="1">
+      <w:start w:val="1"/>
+      <w:numFmt w:val="lowerRoman"/>
+      <w:lvlText w:val="%6."/>
+      <w:lvlJc w:val="right"/>
+      <w:pPr>
+        <w:ind w:left="2940" w:hanging="420"/>
+      </w:pPr>
+    </w:lvl>
+    <w:lvl w:ilvl="6" w:tplc="0409000F" w:tentative="1">
+      <w:start w:val="1"/>
+      <w:numFmt w:val="decimal"/>
+      <w:lvlText w:val="%7."/>
+      <w:lvlJc w:val="left"/>
+      <w:pPr>
+        <w:ind w:left="3360" w:hanging="420"/>
+      </w:pPr>
+    </w:lvl>
+    <w:lvl w:ilvl="7" w:tplc="04090019" w:tentative="1">
+      <w:start w:val="1"/>
+      <w:numFmt w:val="lowerLetter"/>
+      <w:lvlText w:val="%8)"/>
+      <w:lvlJc w:val="left"/>
+      <w:pPr>
+        <w:ind w:left="3780" w:hanging="420"/>
+      </w:pPr>
+    </w:lvl>
+    <w:lvl w:ilvl="8" w:tplc="0409001B" w:tentative="1">
+      <w:start w:val="1"/>
+      <w:numFmt w:val="lowerRoman"/>
+      <w:lvlText w:val="%9."/>
+      <w:lvlJc w:val="right"/>
+      <w:pPr>
+        <w:ind w:left="4200" w:hanging="420"/>
+      </w:pPr>
+    </w:lvl>
+  </w:abstractNum>
   <w:num w:numId="1">
     <w:abstractNumId w:val="0"/>
+  </w:num>
+  <w:num w:numId="2">
+    <w:abstractNumId w:val="1"/>
+  </w:num>
+  <w:num w:numId="3">
+    <w:abstractNumId w:val="2"/>
   </w:num>
 </w:numbering>
 </file>
@@ -2110,6 +4039,7 @@
     <w:lsdException w:name="HTML Sample" w:semiHidden="1" w:unhideWhenUsed="1"/>
     <w:lsdException w:name="HTML Typewriter" w:semiHidden="1" w:unhideWhenUsed="1"/>
     <w:lsdException w:name="HTML Variable" w:semiHidden="1" w:unhideWhenUsed="1"/>
+    <w:lsdException w:name="Normal Table" w:semiHidden="1" w:unhideWhenUsed="1"/>
     <w:lsdException w:name="annotation subject" w:semiHidden="1" w:unhideWhenUsed="1"/>
     <w:lsdException w:name="No List" w:semiHidden="1" w:unhideWhenUsed="1"/>
     <w:lsdException w:name="Outline List 1" w:semiHidden="1" w:unhideWhenUsed="1"/>
@@ -2156,8 +4086,10 @@
     <w:lsdException w:name="Table Subtle 2" w:semiHidden="1" w:unhideWhenUsed="1"/>
     <w:lsdException w:name="Table Web 1" w:semiHidden="1" w:unhideWhenUsed="1"/>
     <w:lsdException w:name="Table Web 2" w:semiHidden="1" w:unhideWhenUsed="1"/>
+    <w:lsdException w:name="Table Web 3" w:semiHidden="1" w:unhideWhenUsed="1"/>
     <w:lsdException w:name="Balloon Text" w:semiHidden="1" w:unhideWhenUsed="1"/>
     <w:lsdException w:name="Table Grid" w:uiPriority="39"/>
+    <w:lsdException w:name="Table Theme" w:semiHidden="1" w:unhideWhenUsed="1"/>
     <w:lsdException w:name="Placeholder Text" w:semiHidden="1"/>
     <w:lsdException w:name="No Spacing" w:uiPriority="1" w:qFormat="1"/>
     <w:lsdException w:name="Light Shading" w:uiPriority="60"/>
@@ -2393,6 +4325,7 @@
   <w:style w:type="character" w:default="1" w:styleId="a0">
     <w:name w:val="Default Paragraph Font"/>
     <w:uiPriority w:val="1"/>
+    <w:semiHidden/>
     <w:unhideWhenUsed/>
   </w:style>
   <w:style w:type="table" w:default="1" w:styleId="a1">

</xml_diff>